<commit_message>
small changes in forest plot and intro
</commit_message>
<xml_diff>
--- a/Supplementary.docx
+++ b/Supplementary.docx
@@ -13,13 +13,292 @@
         <w:rPr>
           <w:u w:val="single"/>
         </w:rPr>
-        <w:t>Supplementary Figure S</w:t>
+        <w:t xml:space="preserve">Supplementary </w:t>
+      </w:r>
+      <w:r>
+        <w:rPr>
+          <w:u w:val="single"/>
+        </w:rPr>
+        <w:t xml:space="preserve">Material </w:t>
+      </w:r>
+      <w:r>
+        <w:rPr>
+          <w:u w:val="single"/>
+        </w:rPr>
+        <w:t>S</w:t>
       </w:r>
       <w:r>
         <w:rPr>
           <w:u w:val="single"/>
         </w:rPr>
         <w:t>1</w:t>
+      </w:r>
+    </w:p>
+    <w:p>
+      <w:pPr>
+        <w:jc w:val="both"/>
+        <w:rPr>
+          <w:rFonts w:eastAsia="Times New Roman" w:cstheme="minorHAnsi"/>
+          <w:sz w:val="40"/>
+          <w:szCs w:val="40"/>
+          <w:lang w:val="en-GB" w:eastAsia="en-GB"/>
+        </w:rPr>
+      </w:pPr>
+      <w:r>
+        <w:rPr>
+          <w:rFonts w:eastAsia="Times New Roman" w:cstheme="minorHAnsi"/>
+          <w:color w:val="000000"/>
+          <w:lang w:val="en-GB" w:eastAsia="en-GB"/>
+        </w:rPr>
+        <w:t xml:space="preserve">The three outliers of our dataset come from two different studies. The first one is a </w:t>
+      </w:r>
+      <w:proofErr w:type="spellStart"/>
+      <w:r>
+        <w:rPr>
+          <w:rFonts w:eastAsia="Times New Roman" w:cstheme="minorHAnsi"/>
+          <w:color w:val="000000"/>
+          <w:lang w:val="en-GB" w:eastAsia="en-GB"/>
+        </w:rPr>
+        <w:t>newborn</w:t>
+      </w:r>
+      <w:proofErr w:type="spellEnd"/>
+      <w:r>
+        <w:rPr>
+          <w:rFonts w:eastAsia="Times New Roman" w:cstheme="minorHAnsi"/>
+          <w:color w:val="000000"/>
+          <w:lang w:val="en-GB" w:eastAsia="en-GB"/>
+        </w:rPr>
+        <w:t xml:space="preserve"> study that used an unusual method, namely measuring the frequency of </w:t>
+      </w:r>
+      <w:proofErr w:type="spellStart"/>
+      <w:r>
+        <w:rPr>
+          <w:rFonts w:eastAsia="Times New Roman" w:cstheme="minorHAnsi"/>
+          <w:color w:val="000000"/>
+          <w:lang w:val="en-GB" w:eastAsia="en-GB"/>
+        </w:rPr>
+        <w:t>headturns</w:t>
+      </w:r>
+      <w:proofErr w:type="spellEnd"/>
+      <w:r>
+        <w:rPr>
+          <w:rFonts w:eastAsia="Times New Roman" w:cstheme="minorHAnsi"/>
+          <w:color w:val="000000"/>
+          <w:lang w:val="en-GB" w:eastAsia="en-GB"/>
+        </w:rPr>
+        <w:t>, either to the left side or to the right side, in response to sound playback (</w:t>
+      </w:r>
+      <w:proofErr w:type="spellStart"/>
+      <w:r>
+        <w:rPr>
+          <w:rFonts w:eastAsia="Times New Roman" w:cstheme="minorHAnsi"/>
+          <w:color w:val="000000"/>
+          <w:lang w:val="en-GB" w:eastAsia="en-GB"/>
+        </w:rPr>
+        <w:t>Ecklund</w:t>
+      </w:r>
+      <w:proofErr w:type="spellEnd"/>
+      <w:r>
+        <w:rPr>
+          <w:rFonts w:eastAsia="Times New Roman" w:cstheme="minorHAnsi"/>
+          <w:color w:val="000000"/>
+          <w:lang w:val="en-GB" w:eastAsia="en-GB"/>
+        </w:rPr>
+        <w:t xml:space="preserve">-Flores, 1996). They report the percentage of </w:t>
+      </w:r>
+      <w:proofErr w:type="spellStart"/>
+      <w:r>
+        <w:rPr>
+          <w:rFonts w:eastAsia="Times New Roman" w:cstheme="minorHAnsi"/>
+          <w:color w:val="000000"/>
+          <w:lang w:val="en-GB" w:eastAsia="en-GB"/>
+        </w:rPr>
+        <w:t>headturns</w:t>
+      </w:r>
+      <w:proofErr w:type="spellEnd"/>
+      <w:r>
+        <w:rPr>
+          <w:rFonts w:eastAsia="Times New Roman" w:cstheme="minorHAnsi"/>
+          <w:color w:val="000000"/>
+          <w:lang w:val="en-GB" w:eastAsia="en-GB"/>
+        </w:rPr>
+        <w:t xml:space="preserve"> to each side for each stimulus condition as the dependent variable. Because the authors only report the percentage of </w:t>
+      </w:r>
+      <w:proofErr w:type="spellStart"/>
+      <w:r>
+        <w:rPr>
+          <w:rFonts w:eastAsia="Times New Roman" w:cstheme="minorHAnsi"/>
+          <w:color w:val="000000"/>
+          <w:lang w:val="en-GB" w:eastAsia="en-GB"/>
+        </w:rPr>
+        <w:t>headturns</w:t>
+      </w:r>
+      <w:proofErr w:type="spellEnd"/>
+      <w:r>
+        <w:rPr>
+          <w:rFonts w:eastAsia="Times New Roman" w:cstheme="minorHAnsi"/>
+          <w:color w:val="000000"/>
+          <w:lang w:val="en-GB" w:eastAsia="en-GB"/>
+        </w:rPr>
+        <w:t xml:space="preserve"> to each side, it was not possible for us to obtain the total frequency of </w:t>
+      </w:r>
+      <w:proofErr w:type="spellStart"/>
+      <w:r>
+        <w:rPr>
+          <w:rFonts w:eastAsia="Times New Roman" w:cstheme="minorHAnsi"/>
+          <w:color w:val="000000"/>
+          <w:lang w:val="en-GB" w:eastAsia="en-GB"/>
+        </w:rPr>
+        <w:t>headturns</w:t>
+      </w:r>
+      <w:proofErr w:type="spellEnd"/>
+      <w:r>
+        <w:rPr>
+          <w:rFonts w:eastAsia="Times New Roman" w:cstheme="minorHAnsi"/>
+          <w:color w:val="000000"/>
+          <w:lang w:val="en-GB" w:eastAsia="en-GB"/>
+        </w:rPr>
+        <w:t xml:space="preserve">, regardless of the side, and we coded the percentage of </w:t>
+      </w:r>
+      <w:proofErr w:type="spellStart"/>
+      <w:r>
+        <w:rPr>
+          <w:rFonts w:eastAsia="Times New Roman" w:cstheme="minorHAnsi"/>
+          <w:color w:val="000000"/>
+          <w:lang w:val="en-GB" w:eastAsia="en-GB"/>
+        </w:rPr>
+        <w:t>headturns</w:t>
+      </w:r>
+      <w:proofErr w:type="spellEnd"/>
+      <w:r>
+        <w:rPr>
+          <w:rFonts w:eastAsia="Times New Roman" w:cstheme="minorHAnsi"/>
+          <w:color w:val="000000"/>
+          <w:lang w:val="en-GB" w:eastAsia="en-GB"/>
+        </w:rPr>
+        <w:t xml:space="preserve"> to each side separately, as two different </w:t>
+      </w:r>
+      <w:proofErr w:type="spellStart"/>
+      <w:r>
+        <w:rPr>
+          <w:rFonts w:eastAsia="Times New Roman" w:cstheme="minorHAnsi"/>
+          <w:color w:val="000000"/>
+          <w:lang w:val="en-GB" w:eastAsia="en-GB"/>
+        </w:rPr>
+        <w:t>measurments</w:t>
+      </w:r>
+      <w:proofErr w:type="spellEnd"/>
+      <w:r>
+        <w:rPr>
+          <w:rFonts w:eastAsia="Times New Roman" w:cstheme="minorHAnsi"/>
+          <w:color w:val="000000"/>
+          <w:lang w:val="en-GB" w:eastAsia="en-GB"/>
+        </w:rPr>
+        <w:t xml:space="preserve">. Because infants could preferably turn either to the left or to the right from one experimental session to the other, this can lead to very large differences when the two sides are analysed separately, even if the total percentage of </w:t>
+      </w:r>
+      <w:proofErr w:type="spellStart"/>
+      <w:r>
+        <w:rPr>
+          <w:rFonts w:eastAsia="Times New Roman" w:cstheme="minorHAnsi"/>
+          <w:color w:val="000000"/>
+          <w:lang w:val="en-GB" w:eastAsia="en-GB"/>
+        </w:rPr>
+        <w:t>headturns</w:t>
+      </w:r>
+      <w:proofErr w:type="spellEnd"/>
+      <w:r>
+        <w:rPr>
+          <w:rFonts w:eastAsia="Times New Roman" w:cstheme="minorHAnsi"/>
+          <w:color w:val="000000"/>
+          <w:lang w:val="en-GB" w:eastAsia="en-GB"/>
+        </w:rPr>
+        <w:t xml:space="preserve"> would not be so large (e.g. in cases where a majority of </w:t>
+      </w:r>
+      <w:proofErr w:type="spellStart"/>
+      <w:r>
+        <w:rPr>
+          <w:rFonts w:eastAsia="Times New Roman" w:cstheme="minorHAnsi"/>
+          <w:color w:val="000000"/>
+          <w:lang w:val="en-GB" w:eastAsia="en-GB"/>
+        </w:rPr>
+        <w:t>headturns</w:t>
+      </w:r>
+      <w:proofErr w:type="spellEnd"/>
+      <w:r>
+        <w:rPr>
+          <w:rFonts w:eastAsia="Times New Roman" w:cstheme="minorHAnsi"/>
+          <w:color w:val="000000"/>
+          <w:lang w:val="en-GB" w:eastAsia="en-GB"/>
+        </w:rPr>
+        <w:t xml:space="preserve"> goes to the left in one condition, and to the right in the other condition, leading to a small percentage of </w:t>
+      </w:r>
+      <w:proofErr w:type="spellStart"/>
+      <w:r>
+        <w:rPr>
+          <w:rFonts w:eastAsia="Times New Roman" w:cstheme="minorHAnsi"/>
+          <w:color w:val="000000"/>
+          <w:lang w:val="en-GB" w:eastAsia="en-GB"/>
+        </w:rPr>
+        <w:t>headturns</w:t>
+      </w:r>
+      <w:proofErr w:type="spellEnd"/>
+      <w:r>
+        <w:rPr>
+          <w:rFonts w:eastAsia="Times New Roman" w:cstheme="minorHAnsi"/>
+          <w:color w:val="000000"/>
+          <w:lang w:val="en-GB" w:eastAsia="en-GB"/>
+        </w:rPr>
+        <w:t xml:space="preserve"> to the right in the first condition, and a large percentage of </w:t>
+      </w:r>
+      <w:proofErr w:type="spellStart"/>
+      <w:r>
+        <w:rPr>
+          <w:rFonts w:eastAsia="Times New Roman" w:cstheme="minorHAnsi"/>
+          <w:color w:val="000000"/>
+          <w:lang w:val="en-GB" w:eastAsia="en-GB"/>
+        </w:rPr>
+        <w:t>headturns</w:t>
+      </w:r>
+      <w:proofErr w:type="spellEnd"/>
+      <w:r>
+        <w:rPr>
+          <w:rFonts w:eastAsia="Times New Roman" w:cstheme="minorHAnsi"/>
+          <w:color w:val="000000"/>
+          <w:lang w:val="en-GB" w:eastAsia="en-GB"/>
+        </w:rPr>
+        <w:t xml:space="preserve"> to the same side in the other condition, resulting in turn to a</w:t>
+      </w:r>
+      <w:r>
+        <w:rPr>
+          <w:rFonts w:eastAsia="Times New Roman" w:cstheme="minorHAnsi"/>
+          <w:color w:val="000000"/>
+          <w:lang w:val="en-GB" w:eastAsia="en-GB"/>
+        </w:rPr>
+        <w:t>n</w:t>
+      </w:r>
+      <w:r>
+        <w:rPr>
+          <w:rFonts w:eastAsia="Times New Roman" w:cstheme="minorHAnsi"/>
+          <w:color w:val="000000"/>
+          <w:lang w:val="en-GB" w:eastAsia="en-GB"/>
+        </w:rPr>
+        <w:t xml:space="preserve"> overly large difference between conditions). The second study has a more typical design, using a central fixation paradigm similar to other studies, in infants from 6 to 12 month-old (Segal &amp; Kishon-Rabin, 2011). However, this study reports results from very small sample sizes for each age group (n=5), which is more likely to have inordinately large effect sizes. </w:t>
+      </w:r>
+    </w:p>
+    <w:p>
+      <w:pPr>
+        <w:spacing w:before="240" w:after="240"/>
+        <w:rPr>
+          <w:u w:val="single"/>
+          <w:lang w:val="en-GB"/>
+        </w:rPr>
+      </w:pPr>
+      <w:r>
+        <w:rPr>
+          <w:u w:val="single"/>
+          <w:lang w:val="en-GB"/>
+        </w:rPr>
+        <w:t>Supplementary Material S2</w:t>
       </w:r>
     </w:p>
     <w:p>
@@ -77,6 +356,19 @@
     </w:p>
     <w:p>
       <w:pPr>
+        <w:rPr>
+          <w:u w:val="single"/>
+        </w:rPr>
+      </w:pPr>
+      <w:r>
+        <w:rPr>
+          <w:u w:val="single"/>
+        </w:rPr>
+        <w:br w:type="page"/>
+      </w:r>
+    </w:p>
+    <w:p>
+      <w:pPr>
         <w:spacing w:before="100" w:beforeAutospacing="1" w:after="100" w:afterAutospacing="1"/>
         <w:rPr>
           <w:u w:val="single"/>
@@ -86,7 +378,14 @@
         <w:rPr>
           <w:u w:val="single"/>
         </w:rPr>
-        <w:t>Supplementary Figure S2</w:t>
+        <w:lastRenderedPageBreak/>
+        <w:t>Supplementary Figure S</w:t>
+      </w:r>
+      <w:r>
+        <w:rPr>
+          <w:u w:val="single"/>
+        </w:rPr>
+        <w:t>3</w:t>
       </w:r>
     </w:p>
     <w:p>
@@ -178,7 +477,7 @@
         <w:rPr>
           <w:u w:val="single"/>
         </w:rPr>
-        <w:t>3</w:t>
+        <w:t>4</w:t>
       </w:r>
     </w:p>
     <w:p>
@@ -259,7 +558,6 @@
     <w:p>
       <w:proofErr w:type="spellStart"/>
       <w:r>
-        <w:lastRenderedPageBreak/>
         <w:t>I.sq</w:t>
       </w:r>
       <w:proofErr w:type="spellEnd"/>
@@ -448,15 +746,29 @@
     </w:p>
     <w:p>
       <w:pPr>
-        <w:spacing w:before="100" w:beforeAutospacing="1"/>
-        <w:rPr>
-          <w:u w:val="single"/>
-        </w:rPr>
-      </w:pPr>
-      <w:r>
-        <w:rPr>
-          <w:u w:val="single"/>
-        </w:rPr>
+        <w:rPr>
+          <w:u w:val="single"/>
+        </w:rPr>
+      </w:pPr>
+      <w:r>
+        <w:rPr>
+          <w:u w:val="single"/>
+        </w:rPr>
+        <w:br w:type="page"/>
+      </w:r>
+    </w:p>
+    <w:p>
+      <w:pPr>
+        <w:spacing w:before="100" w:beforeAutospacing="1" w:after="240"/>
+        <w:rPr>
+          <w:u w:val="single"/>
+        </w:rPr>
+      </w:pPr>
+      <w:r>
+        <w:rPr>
+          <w:u w:val="single"/>
+        </w:rPr>
+        <w:lastRenderedPageBreak/>
         <w:t xml:space="preserve">Supplementary Figure </w:t>
       </w:r>
       <w:r>
@@ -469,7 +781,7 @@
         <w:rPr>
           <w:u w:val="single"/>
         </w:rPr>
-        <w:t>4</w:t>
+        <w:t>5</w:t>
       </w:r>
     </w:p>
     <w:p>
@@ -530,29 +842,15 @@
     </w:p>
     <w:p>
       <w:pPr>
-        <w:rPr>
-          <w:u w:val="single"/>
-        </w:rPr>
-      </w:pPr>
-      <w:r>
-        <w:rPr>
-          <w:u w:val="single"/>
-        </w:rPr>
-        <w:br w:type="page"/>
-      </w:r>
-    </w:p>
-    <w:p>
-      <w:pPr>
-        <w:spacing w:before="100" w:beforeAutospacing="1" w:after="100" w:afterAutospacing="1"/>
-        <w:rPr>
-          <w:u w:val="single"/>
-        </w:rPr>
-      </w:pPr>
-      <w:r>
-        <w:rPr>
-          <w:u w:val="single"/>
-        </w:rPr>
-        <w:lastRenderedPageBreak/>
+        <w:spacing w:before="240" w:after="240"/>
+        <w:rPr>
+          <w:u w:val="single"/>
+        </w:rPr>
+      </w:pPr>
+      <w:r>
+        <w:rPr>
+          <w:u w:val="single"/>
+        </w:rPr>
         <w:t xml:space="preserve">Supplementary </w:t>
       </w:r>
       <w:r>
@@ -577,7 +875,7 @@
         <w:rPr>
           <w:u w:val="single"/>
         </w:rPr>
-        <w:t>5</w:t>
+        <w:t>6</w:t>
       </w:r>
     </w:p>
     <w:p>
@@ -936,6 +1234,21 @@
         <w:rPr>
           <w:u w:val="single"/>
         </w:rPr>
+        <w:br w:type="page"/>
+      </w:r>
+    </w:p>
+    <w:p>
+      <w:pPr>
+        <w:spacing w:after="240"/>
+        <w:rPr>
+          <w:u w:val="single"/>
+        </w:rPr>
+      </w:pPr>
+      <w:r>
+        <w:rPr>
+          <w:u w:val="single"/>
+        </w:rPr>
+        <w:lastRenderedPageBreak/>
         <w:t xml:space="preserve">Supplementary </w:t>
       </w:r>
       <w:r>
@@ -954,7 +1267,7 @@
         <w:rPr>
           <w:u w:val="single"/>
         </w:rPr>
-        <w:t>6</w:t>
+        <w:t>7</w:t>
       </w:r>
     </w:p>
     <w:p>

</xml_diff>